<commit_message>
jeg har tilføjet github til værktøjs sektionen
</commit_message>
<xml_diff>
--- a/Andet/Gruppekontrakt.docx
+++ b/Andet/Gruppekontrakt.docx
@@ -39,6 +39,8 @@
           <w:szCs w:val="32"/>
         </w:rPr>
       </w:pPr>
+      <w:bookmarkStart w:id="0" w:name="_GoBack"/>
+      <w:bookmarkEnd w:id="0"/>
       <w:r>
         <w:rPr>
           <w:sz w:val="24"/>
@@ -66,7 +68,7 @@
     </w:p>
     <w:p>
       <w:pPr>
-        <w:pStyle w:val="Listeafsnit"/>
+        <w:pStyle w:val="ListParagraph"/>
         <w:numPr>
           <w:ilvl w:val="0"/>
           <w:numId w:val="5"/>
@@ -93,7 +95,7 @@
     </w:p>
     <w:p>
       <w:pPr>
-        <w:pStyle w:val="Listeafsnit"/>
+        <w:pStyle w:val="ListParagraph"/>
         <w:numPr>
           <w:ilvl w:val="0"/>
           <w:numId w:val="5"/>
@@ -113,7 +115,7 @@
     </w:p>
     <w:p>
       <w:pPr>
-        <w:pStyle w:val="Listeafsnit"/>
+        <w:pStyle w:val="ListParagraph"/>
         <w:numPr>
           <w:ilvl w:val="0"/>
           <w:numId w:val="5"/>
@@ -133,7 +135,7 @@
     </w:p>
     <w:p>
       <w:pPr>
-        <w:pStyle w:val="Listeafsnit"/>
+        <w:pStyle w:val="ListParagraph"/>
         <w:numPr>
           <w:ilvl w:val="0"/>
           <w:numId w:val="5"/>
@@ -170,7 +172,9 @@
     </w:p>
     <w:p>
       <w:pPr>
-        <w:rPr>
+        <w:spacing w:after="0"/>
+        <w:rPr>
+          <w:rStyle w:val="Hyperlink"/>
           <w:sz w:val="24"/>
           <w:szCs w:val="24"/>
         </w:rPr>
@@ -199,12 +203,49 @@
             <w:sz w:val="24"/>
             <w:szCs w:val="24"/>
           </w:rPr>
-          <w:t>https://trello.com/</w:t>
+          <w:t>https://trello.co</w:t>
+        </w:r>
+        <w:r>
+          <w:rPr>
+            <w:rStyle w:val="Hyperlink"/>
+            <w:sz w:val="24"/>
+            <w:szCs w:val="24"/>
+          </w:rPr>
+          <w:t>m</w:t>
+        </w:r>
+        <w:r>
+          <w:rPr>
+            <w:rStyle w:val="Hyperlink"/>
+            <w:sz w:val="24"/>
+            <w:szCs w:val="24"/>
+          </w:rPr>
+          <w:t>/</w:t>
         </w:r>
       </w:hyperlink>
     </w:p>
     <w:p>
       <w:pPr>
+        <w:spacing w:after="0"/>
+        <w:rPr>
+          <w:rStyle w:val="Hyperlink"/>
+          <w:sz w:val="24"/>
+          <w:szCs w:val="24"/>
+        </w:rPr>
+      </w:pPr>
+      <w:hyperlink r:id="rId10" w:history="1">
+        <w:r>
+          <w:rPr>
+            <w:rStyle w:val="Hyperlink"/>
+            <w:sz w:val="24"/>
+            <w:szCs w:val="24"/>
+          </w:rPr>
+          <w:t>https://github.com/</w:t>
+        </w:r>
+      </w:hyperlink>
+    </w:p>
+    <w:p>
+      <w:pPr>
+        <w:spacing w:after="0"/>
         <w:rPr>
           <w:sz w:val="24"/>
           <w:szCs w:val="24"/>
@@ -230,7 +271,7 @@
     </w:p>
     <w:p>
       <w:pPr>
-        <w:pStyle w:val="Listeafsnit"/>
+        <w:pStyle w:val="ListParagraph"/>
         <w:numPr>
           <w:ilvl w:val="0"/>
           <w:numId w:val="5"/>
@@ -267,7 +308,7 @@
     </w:p>
     <w:p>
       <w:pPr>
-        <w:pStyle w:val="Listeafsnit"/>
+        <w:pStyle w:val="ListParagraph"/>
         <w:numPr>
           <w:ilvl w:val="0"/>
           <w:numId w:val="5"/>
@@ -319,7 +360,7 @@
     </w:p>
     <w:p>
       <w:pPr>
-        <w:pStyle w:val="Listeafsnit"/>
+        <w:pStyle w:val="ListParagraph"/>
         <w:numPr>
           <w:ilvl w:val="0"/>
           <w:numId w:val="4"/>
@@ -339,7 +380,7 @@
     </w:p>
     <w:p>
       <w:pPr>
-        <w:pStyle w:val="Listeafsnit"/>
+        <w:pStyle w:val="ListParagraph"/>
         <w:numPr>
           <w:ilvl w:val="0"/>
           <w:numId w:val="4"/>
@@ -366,7 +407,7 @@
     </w:p>
     <w:p>
       <w:pPr>
-        <w:pStyle w:val="Listeafsnit"/>
+        <w:pStyle w:val="ListParagraph"/>
         <w:numPr>
           <w:ilvl w:val="1"/>
           <w:numId w:val="4"/>
@@ -386,7 +427,7 @@
     </w:p>
     <w:p>
       <w:pPr>
-        <w:pStyle w:val="Listeafsnit"/>
+        <w:pStyle w:val="ListParagraph"/>
         <w:numPr>
           <w:ilvl w:val="0"/>
           <w:numId w:val="4"/>
@@ -406,7 +447,7 @@
     </w:p>
     <w:p>
       <w:pPr>
-        <w:pStyle w:val="Listeafsnit"/>
+        <w:pStyle w:val="ListParagraph"/>
         <w:numPr>
           <w:ilvl w:val="0"/>
           <w:numId w:val="4"/>
@@ -433,7 +474,7 @@
     </w:p>
     <w:p>
       <w:pPr>
-        <w:pStyle w:val="Listeafsnit"/>
+        <w:pStyle w:val="ListParagraph"/>
         <w:numPr>
           <w:ilvl w:val="0"/>
           <w:numId w:val="4"/>
@@ -453,7 +494,7 @@
     </w:p>
     <w:p>
       <w:pPr>
-        <w:pStyle w:val="Listeafsnit"/>
+        <w:pStyle w:val="ListParagraph"/>
         <w:numPr>
           <w:ilvl w:val="0"/>
           <w:numId w:val="4"/>
@@ -517,14 +558,12 @@
     </w:p>
     <w:p>
       <w:pPr>
-        <w:pStyle w:val="Listeafsnit"/>
-        <w:rPr>
-          <w:sz w:val="24"/>
-          <w:szCs w:val="24"/>
-        </w:rPr>
-      </w:pPr>
-      <w:bookmarkStart w:id="0" w:name="_GoBack"/>
-      <w:bookmarkEnd w:id="0"/>
+        <w:pStyle w:val="ListParagraph"/>
+        <w:rPr>
+          <w:sz w:val="24"/>
+          <w:szCs w:val="24"/>
+        </w:rPr>
+      </w:pPr>
     </w:p>
     <w:p>
       <w:pPr>
@@ -793,8 +832,8 @@
       </w:pPr>
     </w:p>
     <w:sectPr>
-      <w:headerReference w:type="default" r:id="rId10"/>
-      <w:footerReference w:type="default" r:id="rId11"/>
+      <w:headerReference w:type="default" r:id="rId11"/>
+      <w:footerReference w:type="default" r:id="rId12"/>
       <w:pgSz w:w="11906" w:h="16838"/>
       <w:pgMar w:top="1701" w:right="1134" w:bottom="1701" w:left="1134" w:header="708" w:footer="708" w:gutter="0"/>
       <w:cols w:space="708"/>
@@ -833,7 +872,7 @@
 <w:ftr xmlns:wpc="http://schemas.microsoft.com/office/word/2010/wordprocessingCanvas" xmlns:cx="http://schemas.microsoft.com/office/drawing/2014/chartex" xmlns:cx1="http://schemas.microsoft.com/office/drawing/2015/9/8/chartex" xmlns:cx2="http://schemas.microsoft.com/office/drawing/2015/10/21/chartex" xmlns:cx3="http://schemas.microsoft.com/office/drawing/2016/5/9/chartex" xmlns:cx4="http://schemas.microsoft.com/office/drawing/2016/5/10/chartex" xmlns:cx5="http://schemas.microsoft.com/office/drawing/2016/5/11/chartex" xmlns:cx6="http://schemas.microsoft.com/office/drawing/2016/5/12/chartex" xmlns:cx7="http://schemas.microsoft.com/office/drawing/2016/5/13/chartex" xmlns:cx8="http://schemas.microsoft.com/office/drawing/2016/5/14/chartex" xmlns:mc="http://schemas.openxmlformats.org/markup-compatibility/2006" xmlns:aink="http://schemas.microsoft.com/office/drawing/2016/ink" xmlns:am3d="http://schemas.microsoft.com/office/drawing/2017/model3d" xmlns:o="urn:schemas-microsoft-com:office:office" xmlns:r="http://schemas.openxmlformats.org/officeDocument/2006/relationships" xmlns:m="http://schemas.openxmlformats.org/officeDocument/2006/math" xmlns:v="urn:schemas-microsoft-com:vml" xmlns:wp14="http://schemas.microsoft.com/office/word/2010/wordprocessingDrawing" xmlns:wp="http://schemas.openxmlformats.org/drawingml/2006/wordprocessingDrawing" xmlns:w10="urn:schemas-microsoft-com:office:word" xmlns:w="http://schemas.openxmlformats.org/wordprocessingml/2006/main" xmlns:w14="http://schemas.microsoft.com/office/word/2010/wordml" xmlns:w15="http://schemas.microsoft.com/office/word/2012/wordml" xmlns:w16cid="http://schemas.microsoft.com/office/word/2016/wordml/cid" xmlns:w16se="http://schemas.microsoft.com/office/word/2015/wordml/symex" xmlns:wpg="http://schemas.microsoft.com/office/word/2010/wordprocessingGroup" xmlns:wpi="http://schemas.microsoft.com/office/word/2010/wordprocessingInk" xmlns:wne="http://schemas.microsoft.com/office/word/2006/wordml" xmlns:wps="http://schemas.microsoft.com/office/word/2010/wordprocessingShape" mc:Ignorable="w14 w15 w16se w16cid wp14">
   <w:p>
     <w:pPr>
-      <w:pStyle w:val="Sidefod"/>
+      <w:pStyle w:val="Footer"/>
       <w:jc w:val="right"/>
     </w:pPr>
     <w:r>
@@ -881,7 +920,7 @@
   </w:p>
   <w:p>
     <w:pPr>
-      <w:pStyle w:val="Sidefod"/>
+      <w:pStyle w:val="Footer"/>
     </w:pPr>
   </w:p>
 </w:ftr>
@@ -916,7 +955,7 @@
 <w:hdr xmlns:wpc="http://schemas.microsoft.com/office/word/2010/wordprocessingCanvas" xmlns:cx="http://schemas.microsoft.com/office/drawing/2014/chartex" xmlns:cx1="http://schemas.microsoft.com/office/drawing/2015/9/8/chartex" xmlns:cx2="http://schemas.microsoft.com/office/drawing/2015/10/21/chartex" xmlns:cx3="http://schemas.microsoft.com/office/drawing/2016/5/9/chartex" xmlns:cx4="http://schemas.microsoft.com/office/drawing/2016/5/10/chartex" xmlns:cx5="http://schemas.microsoft.com/office/drawing/2016/5/11/chartex" xmlns:cx6="http://schemas.microsoft.com/office/drawing/2016/5/12/chartex" xmlns:cx7="http://schemas.microsoft.com/office/drawing/2016/5/13/chartex" xmlns:cx8="http://schemas.microsoft.com/office/drawing/2016/5/14/chartex" xmlns:mc="http://schemas.openxmlformats.org/markup-compatibility/2006" xmlns:aink="http://schemas.microsoft.com/office/drawing/2016/ink" xmlns:am3d="http://schemas.microsoft.com/office/drawing/2017/model3d" xmlns:o="urn:schemas-microsoft-com:office:office" xmlns:r="http://schemas.openxmlformats.org/officeDocument/2006/relationships" xmlns:m="http://schemas.openxmlformats.org/officeDocument/2006/math" xmlns:v="urn:schemas-microsoft-com:vml" xmlns:wp14="http://schemas.microsoft.com/office/word/2010/wordprocessingDrawing" xmlns:wp="http://schemas.openxmlformats.org/drawingml/2006/wordprocessingDrawing" xmlns:w10="urn:schemas-microsoft-com:office:word" xmlns:w="http://schemas.openxmlformats.org/wordprocessingml/2006/main" xmlns:w14="http://schemas.microsoft.com/office/word/2010/wordml" xmlns:w15="http://schemas.microsoft.com/office/word/2012/wordml" xmlns:w16cid="http://schemas.microsoft.com/office/word/2016/wordml/cid" xmlns:w16se="http://schemas.microsoft.com/office/word/2015/wordml/symex" xmlns:wpg="http://schemas.microsoft.com/office/word/2010/wordprocessingGroup" xmlns:wpi="http://schemas.microsoft.com/office/word/2010/wordprocessingInk" xmlns:wne="http://schemas.microsoft.com/office/word/2006/wordml" xmlns:wps="http://schemas.microsoft.com/office/word/2010/wordprocessingShape" mc:Ignorable="w14 w15 w16se w16cid wp14">
   <w:p>
     <w:pPr>
-      <w:pStyle w:val="Sidehoved"/>
+      <w:pStyle w:val="Header"/>
     </w:pPr>
     <w:r>
       <w:t>Gruppe 8 semesterprojekt</w:t>
@@ -924,7 +963,7 @@
   </w:p>
   <w:p>
     <w:pPr>
-      <w:pStyle w:val="Sidehoved"/>
+      <w:pStyle w:val="Header"/>
     </w:pPr>
   </w:p>
 </w:hdr>
@@ -1871,13 +1910,13 @@
     <w:name w:val="Normal"/>
     <w:qFormat/>
   </w:style>
-  <w:style w:type="character" w:default="1" w:styleId="Standardskrifttypeiafsnit">
+  <w:style w:type="character" w:default="1" w:styleId="DefaultParagraphFont">
     <w:name w:val="Default Paragraph Font"/>
     <w:uiPriority w:val="1"/>
     <w:semiHidden/>
     <w:unhideWhenUsed/>
   </w:style>
-  <w:style w:type="table" w:default="1" w:styleId="Tabel-Normal">
+  <w:style w:type="table" w:default="1" w:styleId="TableNormal">
     <w:name w:val="Normal Table"/>
     <w:uiPriority w:val="99"/>
     <w:semiHidden/>
@@ -1892,13 +1931,13 @@
       </w:tblCellMar>
     </w:tblPr>
   </w:style>
-  <w:style w:type="numbering" w:default="1" w:styleId="Ingenoversigt">
+  <w:style w:type="numbering" w:default="1" w:styleId="NoList">
     <w:name w:val="No List"/>
     <w:uiPriority w:val="99"/>
     <w:semiHidden/>
     <w:unhideWhenUsed/>
   </w:style>
-  <w:style w:type="paragraph" w:styleId="Listeafsnit">
+  <w:style w:type="paragraph" w:styleId="ListParagraph">
     <w:name w:val="List Paragraph"/>
     <w:basedOn w:val="Normal"/>
     <w:uiPriority w:val="34"/>
@@ -1911,7 +1950,7 @@
   </w:style>
   <w:style w:type="character" w:styleId="Hyperlink">
     <w:name w:val="Hyperlink"/>
-    <w:basedOn w:val="Standardskrifttypeiafsnit"/>
+    <w:basedOn w:val="DefaultParagraphFont"/>
     <w:uiPriority w:val="99"/>
     <w:unhideWhenUsed/>
     <w:rsid w:val="00752CE7"/>
@@ -1920,9 +1959,9 @@
       <w:u w:val="single"/>
     </w:rPr>
   </w:style>
-  <w:style w:type="character" w:styleId="Ulstomtale">
+  <w:style w:type="character" w:styleId="UnresolvedMention">
     <w:name w:val="Unresolved Mention"/>
-    <w:basedOn w:val="Standardskrifttypeiafsnit"/>
+    <w:basedOn w:val="DefaultParagraphFont"/>
     <w:uiPriority w:val="99"/>
     <w:semiHidden/>
     <w:unhideWhenUsed/>
@@ -1932,10 +1971,10 @@
       <w:shd w:val="clear" w:color="auto" w:fill="E6E6E6"/>
     </w:rPr>
   </w:style>
-  <w:style w:type="paragraph" w:styleId="Sidehoved">
+  <w:style w:type="paragraph" w:styleId="Header">
     <w:name w:val="header"/>
     <w:basedOn w:val="Normal"/>
-    <w:link w:val="SidehovedTegn"/>
+    <w:link w:val="HeaderChar"/>
     <w:uiPriority w:val="99"/>
     <w:unhideWhenUsed/>
     <w:rsid w:val="001603F2"/>
@@ -1947,17 +1986,17 @@
       <w:spacing w:after="0" w:line="240" w:lineRule="auto"/>
     </w:pPr>
   </w:style>
-  <w:style w:type="character" w:customStyle="1" w:styleId="SidehovedTegn">
-    <w:name w:val="Sidehoved Tegn"/>
-    <w:basedOn w:val="Standardskrifttypeiafsnit"/>
-    <w:link w:val="Sidehoved"/>
+  <w:style w:type="character" w:customStyle="1" w:styleId="HeaderChar">
+    <w:name w:val="Header Char"/>
+    <w:basedOn w:val="DefaultParagraphFont"/>
+    <w:link w:val="Header"/>
     <w:uiPriority w:val="99"/>
     <w:rsid w:val="001603F2"/>
   </w:style>
-  <w:style w:type="paragraph" w:styleId="Sidefod">
+  <w:style w:type="paragraph" w:styleId="Footer">
     <w:name w:val="footer"/>
     <w:basedOn w:val="Normal"/>
-    <w:link w:val="SidefodTegn"/>
+    <w:link w:val="FooterChar"/>
     <w:uiPriority w:val="99"/>
     <w:unhideWhenUsed/>
     <w:rsid w:val="001603F2"/>
@@ -1969,12 +2008,24 @@
       <w:spacing w:after="0" w:line="240" w:lineRule="auto"/>
     </w:pPr>
   </w:style>
-  <w:style w:type="character" w:customStyle="1" w:styleId="SidefodTegn">
-    <w:name w:val="Sidefod Tegn"/>
-    <w:basedOn w:val="Standardskrifttypeiafsnit"/>
-    <w:link w:val="Sidefod"/>
+  <w:style w:type="character" w:customStyle="1" w:styleId="FooterChar">
+    <w:name w:val="Footer Char"/>
+    <w:basedOn w:val="DefaultParagraphFont"/>
+    <w:link w:val="Footer"/>
     <w:uiPriority w:val="99"/>
     <w:rsid w:val="001603F2"/>
+  </w:style>
+  <w:style w:type="character" w:styleId="FollowedHyperlink">
+    <w:name w:val="FollowedHyperlink"/>
+    <w:basedOn w:val="DefaultParagraphFont"/>
+    <w:uiPriority w:val="99"/>
+    <w:semiHidden/>
+    <w:unhideWhenUsed/>
+    <w:rsid w:val="00037C22"/>
+    <w:rPr>
+      <w:color w:val="800080" w:themeColor="followedHyperlink"/>
+      <w:u w:val="single"/>
+    </w:rPr>
   </w:style>
 </w:styles>
 </file>
@@ -2269,7 +2320,7 @@
 </file>
 
 <file path=customXml/itemProps1.xml><?xml version="1.0" encoding="utf-8"?>
-<ds:datastoreItem xmlns:ds="http://schemas.openxmlformats.org/officeDocument/2006/customXml" ds:itemID="{0648E7F3-08D6-4FCE-8A3E-09ABEBCB10AF}">
+<ds:datastoreItem xmlns:ds="http://schemas.openxmlformats.org/officeDocument/2006/customXml" ds:itemID="{9DDDE503-3E4D-4702-BDF1-013C9EC42207}">
   <ds:schemaRefs>
     <ds:schemaRef ds:uri="http://schemas.openxmlformats.org/officeDocument/2006/bibliography"/>
   </ds:schemaRefs>

</xml_diff>